<commit_message>
code for assessment5 in good place with concurrency in ReadSequencePage
</commit_message>
<xml_diff>
--- a/assignments/metcs622_Assignment5_mgkramer.docx
+++ b/assignments/metcs622_Assignment5_mgkramer.docx
@@ -1155,6 +1155,12 @@
       <w:r>
         <w:t xml:space="preserve"> </w:t>
       </w:r>
+      <w:r>
+        <w:rPr>
+          <w:color w:val="FF0000"/>
+        </w:rPr>
+        <w:t>THIS</w:t>
+      </w:r>
     </w:p>
     <w:p>
       <w:pPr>
@@ -1418,12 +1424,1070 @@
         </w:rPr>
         <w:t>defined</w:t>
       </w:r>
-    </w:p>
-    <w:p>
-      <w:r>
-        <w:t>Your response replaces this</w:t>
-      </w:r>
-    </w:p>
+      <w:r>
+        <w:rPr>
+          <w:i/>
+        </w:rPr>
+        <w:t xml:space="preserve"> </w:t>
+      </w:r>
+      <w:r>
+        <w:rPr>
+          <w:i/>
+          <w:color w:val="FF0000"/>
+        </w:rPr>
+        <w:t>THIS</w:t>
+      </w:r>
+    </w:p>
+    <w:p>
+      <w:r>
+        <w:t>ReadFromLibraryJSON is a nested class within gui.ReadSequencePage.java</w:t>
+      </w:r>
+    </w:p>
+    <w:p>
+      <w:pPr>
+        <w:shd w:val="clear" w:color="auto" w:fill="2B2B2B"/>
+        <w:tabs>
+          <w:tab w:val="left" w:pos="916"/>
+          <w:tab w:val="left" w:pos="1832"/>
+          <w:tab w:val="left" w:pos="2748"/>
+          <w:tab w:val="left" w:pos="3664"/>
+          <w:tab w:val="left" w:pos="4580"/>
+          <w:tab w:val="left" w:pos="5496"/>
+          <w:tab w:val="left" w:pos="6412"/>
+          <w:tab w:val="left" w:pos="7328"/>
+          <w:tab w:val="left" w:pos="8244"/>
+          <w:tab w:val="left" w:pos="9160"/>
+          <w:tab w:val="left" w:pos="10076"/>
+          <w:tab w:val="left" w:pos="10992"/>
+          <w:tab w:val="left" w:pos="11908"/>
+          <w:tab w:val="left" w:pos="12824"/>
+          <w:tab w:val="left" w:pos="13740"/>
+          <w:tab w:val="left" w:pos="14656"/>
+        </w:tabs>
+        <w:spacing w:after="0" w:line="240" w:lineRule="auto"/>
+        <w:rPr>
+          <w:rFonts w:ascii="Courier New" w:eastAsia="Times New Roman" w:hAnsi="Courier New" w:cs="Courier New"/>
+          <w:color w:val="A9B7C6"/>
+          <w:sz w:val="20"/>
+          <w:szCs w:val="20"/>
+        </w:rPr>
+      </w:pPr>
+      <w:r>
+        <w:rPr>
+          <w:rFonts w:ascii="Courier New" w:eastAsia="Times New Roman" w:hAnsi="Courier New" w:cs="Courier New"/>
+          <w:color w:val="A9B7C6"/>
+          <w:sz w:val="20"/>
+          <w:szCs w:val="20"/>
+        </w:rPr>
+        <w:br/>
+      </w:r>
+      <w:r>
+        <w:rPr>
+          <w:rFonts w:ascii="Courier New" w:eastAsia="Times New Roman" w:hAnsi="Courier New" w:cs="Courier New"/>
+          <w:i/>
+          <w:iCs/>
+          <w:color w:val="629755"/>
+          <w:sz w:val="20"/>
+          <w:szCs w:val="20"/>
+        </w:rPr>
+        <w:t>/**</w:t>
+      </w:r>
+      <w:r>
+        <w:rPr>
+          <w:rFonts w:ascii="Courier New" w:eastAsia="Times New Roman" w:hAnsi="Courier New" w:cs="Courier New"/>
+          <w:i/>
+          <w:iCs/>
+          <w:color w:val="629755"/>
+          <w:sz w:val="20"/>
+          <w:szCs w:val="20"/>
+        </w:rPr>
+        <w:br/>
+        <w:t xml:space="preserve"> * </w:t>
+      </w:r>
+      <w:r>
+        <w:rPr>
+          <w:rFonts w:ascii="Courier New" w:eastAsia="Times New Roman" w:hAnsi="Courier New" w:cs="Courier New"/>
+          <w:b/>
+          <w:bCs/>
+          <w:i/>
+          <w:iCs/>
+          <w:color w:val="629755"/>
+          <w:sz w:val="20"/>
+          <w:szCs w:val="20"/>
+        </w:rPr>
+        <w:t xml:space="preserve">@author </w:t>
+      </w:r>
+      <w:r>
+        <w:rPr>
+          <w:rFonts w:ascii="Courier New" w:eastAsia="Times New Roman" w:hAnsi="Courier New" w:cs="Courier New"/>
+          <w:i/>
+          <w:iCs/>
+          <w:color w:val="629755"/>
+          <w:sz w:val="20"/>
+          <w:szCs w:val="20"/>
+        </w:rPr>
+        <w:t>Michael Kramer</w:t>
+      </w:r>
+      <w:r>
+        <w:rPr>
+          <w:rFonts w:ascii="Courier New" w:eastAsia="Times New Roman" w:hAnsi="Courier New" w:cs="Courier New"/>
+          <w:i/>
+          <w:iCs/>
+          <w:color w:val="629755"/>
+          <w:sz w:val="20"/>
+          <w:szCs w:val="20"/>
+        </w:rPr>
+        <w:br/>
+        <w:t xml:space="preserve"> * </w:t>
+      </w:r>
+      <w:r>
+        <w:rPr>
+          <w:rFonts w:ascii="Courier New" w:eastAsia="Times New Roman" w:hAnsi="Courier New" w:cs="Courier New"/>
+          <w:i/>
+          <w:iCs/>
+          <w:color w:val="77B767"/>
+          <w:sz w:val="20"/>
+          <w:szCs w:val="20"/>
+        </w:rPr>
+        <w:t>&lt;p&gt;</w:t>
+      </w:r>
+      <w:r>
+        <w:rPr>
+          <w:rFonts w:ascii="Courier New" w:eastAsia="Times New Roman" w:hAnsi="Courier New" w:cs="Courier New"/>
+          <w:i/>
+          <w:iCs/>
+          <w:color w:val="77B767"/>
+          <w:sz w:val="20"/>
+          <w:szCs w:val="20"/>
+        </w:rPr>
+        <w:br/>
+        <w:t xml:space="preserve"> </w:t>
+      </w:r>
+      <w:r>
+        <w:rPr>
+          <w:rFonts w:ascii="Courier New" w:eastAsia="Times New Roman" w:hAnsi="Courier New" w:cs="Courier New"/>
+          <w:i/>
+          <w:iCs/>
+          <w:color w:val="629755"/>
+          <w:sz w:val="20"/>
+          <w:szCs w:val="20"/>
+        </w:rPr>
+        <w:t>* CS622 Spring 1, 2022 Advanced Programming Techniques</w:t>
+      </w:r>
+      <w:r>
+        <w:rPr>
+          <w:rFonts w:ascii="Courier New" w:eastAsia="Times New Roman" w:hAnsi="Courier New" w:cs="Courier New"/>
+          <w:i/>
+          <w:iCs/>
+          <w:color w:val="629755"/>
+          <w:sz w:val="20"/>
+          <w:szCs w:val="20"/>
+        </w:rPr>
+        <w:br/>
+        <w:t xml:space="preserve"> * </w:t>
+      </w:r>
+      <w:r>
+        <w:rPr>
+          <w:rFonts w:ascii="Courier New" w:eastAsia="Times New Roman" w:hAnsi="Courier New" w:cs="Courier New"/>
+          <w:i/>
+          <w:iCs/>
+          <w:color w:val="77B767"/>
+          <w:sz w:val="20"/>
+          <w:szCs w:val="20"/>
+        </w:rPr>
+        <w:t>&lt;p&gt;</w:t>
+      </w:r>
+      <w:r>
+        <w:rPr>
+          <w:rFonts w:ascii="Courier New" w:eastAsia="Times New Roman" w:hAnsi="Courier New" w:cs="Courier New"/>
+          <w:i/>
+          <w:iCs/>
+          <w:color w:val="77B767"/>
+          <w:sz w:val="20"/>
+          <w:szCs w:val="20"/>
+        </w:rPr>
+        <w:br/>
+        <w:t xml:space="preserve"> </w:t>
+      </w:r>
+      <w:r>
+        <w:rPr>
+          <w:rFonts w:ascii="Courier New" w:eastAsia="Times New Roman" w:hAnsi="Courier New" w:cs="Courier New"/>
+          <w:i/>
+          <w:iCs/>
+          <w:color w:val="629755"/>
+          <w:sz w:val="20"/>
+          <w:szCs w:val="20"/>
+        </w:rPr>
+        <w:t>* The purpose of this class is to provide a threaded approach to reading</w:t>
+      </w:r>
+      <w:r>
+        <w:rPr>
+          <w:rFonts w:ascii="Courier New" w:eastAsia="Times New Roman" w:hAnsi="Courier New" w:cs="Courier New"/>
+          <w:i/>
+          <w:iCs/>
+          <w:color w:val="629755"/>
+          <w:sz w:val="20"/>
+          <w:szCs w:val="20"/>
+        </w:rPr>
+        <w:br/>
+        <w:t xml:space="preserve"> * files from a common library of shared files, not intended to be edited</w:t>
+      </w:r>
+      <w:r>
+        <w:rPr>
+          <w:rFonts w:ascii="Courier New" w:eastAsia="Times New Roman" w:hAnsi="Courier New" w:cs="Courier New"/>
+          <w:i/>
+          <w:iCs/>
+          <w:color w:val="629755"/>
+          <w:sz w:val="20"/>
+          <w:szCs w:val="20"/>
+        </w:rPr>
+        <w:br/>
+        <w:t xml:space="preserve"> * by the current user, only read, and could be read by many users at once</w:t>
+      </w:r>
+      <w:r>
+        <w:rPr>
+          <w:rFonts w:ascii="Courier New" w:eastAsia="Times New Roman" w:hAnsi="Courier New" w:cs="Courier New"/>
+          <w:i/>
+          <w:iCs/>
+          <w:color w:val="629755"/>
+          <w:sz w:val="20"/>
+          <w:szCs w:val="20"/>
+        </w:rPr>
+        <w:br/>
+        <w:t xml:space="preserve"> * at scale with ease</w:t>
+      </w:r>
+      <w:r>
+        <w:rPr>
+          <w:rFonts w:ascii="Courier New" w:eastAsia="Times New Roman" w:hAnsi="Courier New" w:cs="Courier New"/>
+          <w:i/>
+          <w:iCs/>
+          <w:color w:val="629755"/>
+          <w:sz w:val="20"/>
+          <w:szCs w:val="20"/>
+        </w:rPr>
+        <w:br/>
+        <w:t xml:space="preserve"> */</w:t>
+      </w:r>
+      <w:r>
+        <w:rPr>
+          <w:rFonts w:ascii="Courier New" w:eastAsia="Times New Roman" w:hAnsi="Courier New" w:cs="Courier New"/>
+          <w:i/>
+          <w:iCs/>
+          <w:color w:val="629755"/>
+          <w:sz w:val="20"/>
+          <w:szCs w:val="20"/>
+        </w:rPr>
+        <w:br/>
+      </w:r>
+      <w:r>
+        <w:rPr>
+          <w:rFonts w:ascii="Courier New" w:eastAsia="Times New Roman" w:hAnsi="Courier New" w:cs="Courier New"/>
+          <w:color w:val="CC7832"/>
+          <w:sz w:val="20"/>
+          <w:szCs w:val="20"/>
+        </w:rPr>
+        <w:t xml:space="preserve">public class </w:t>
+      </w:r>
+      <w:r>
+        <w:rPr>
+          <w:rFonts w:ascii="Courier New" w:eastAsia="Times New Roman" w:hAnsi="Courier New" w:cs="Courier New"/>
+          <w:color w:val="A9B7C6"/>
+          <w:sz w:val="20"/>
+          <w:szCs w:val="20"/>
+        </w:rPr>
+        <w:t xml:space="preserve">ReadFromLibraryJSON </w:t>
+      </w:r>
+      <w:r>
+        <w:rPr>
+          <w:rFonts w:ascii="Courier New" w:eastAsia="Times New Roman" w:hAnsi="Courier New" w:cs="Courier New"/>
+          <w:color w:val="CC7832"/>
+          <w:sz w:val="20"/>
+          <w:szCs w:val="20"/>
+        </w:rPr>
+        <w:t xml:space="preserve">implements </w:t>
+      </w:r>
+      <w:r>
+        <w:rPr>
+          <w:rFonts w:ascii="Courier New" w:eastAsia="Times New Roman" w:hAnsi="Courier New" w:cs="Courier New"/>
+          <w:color w:val="A9B7C6"/>
+          <w:sz w:val="20"/>
+          <w:szCs w:val="20"/>
+        </w:rPr>
+        <w:t>Runnable {</w:t>
+      </w:r>
+      <w:r>
+        <w:rPr>
+          <w:rFonts w:ascii="Courier New" w:eastAsia="Times New Roman" w:hAnsi="Courier New" w:cs="Courier New"/>
+          <w:color w:val="A9B7C6"/>
+          <w:sz w:val="20"/>
+          <w:szCs w:val="20"/>
+        </w:rPr>
+        <w:br/>
+        <w:t xml:space="preserve">    </w:t>
+      </w:r>
+      <w:r>
+        <w:rPr>
+          <w:rFonts w:ascii="Courier New" w:eastAsia="Times New Roman" w:hAnsi="Courier New" w:cs="Courier New"/>
+          <w:color w:val="BBB529"/>
+          <w:sz w:val="20"/>
+          <w:szCs w:val="20"/>
+        </w:rPr>
+        <w:t>@Override</w:t>
+      </w:r>
+      <w:r>
+        <w:rPr>
+          <w:rFonts w:ascii="Courier New" w:eastAsia="Times New Roman" w:hAnsi="Courier New" w:cs="Courier New"/>
+          <w:color w:val="BBB529"/>
+          <w:sz w:val="20"/>
+          <w:szCs w:val="20"/>
+        </w:rPr>
+        <w:br/>
+        <w:t xml:space="preserve">    </w:t>
+      </w:r>
+      <w:r>
+        <w:rPr>
+          <w:rFonts w:ascii="Courier New" w:eastAsia="Times New Roman" w:hAnsi="Courier New" w:cs="Courier New"/>
+          <w:color w:val="CC7832"/>
+          <w:sz w:val="20"/>
+          <w:szCs w:val="20"/>
+        </w:rPr>
+        <w:t xml:space="preserve">public void </w:t>
+      </w:r>
+      <w:r>
+        <w:rPr>
+          <w:rFonts w:ascii="Courier New" w:eastAsia="Times New Roman" w:hAnsi="Courier New" w:cs="Courier New"/>
+          <w:color w:val="FFC66D"/>
+          <w:sz w:val="20"/>
+          <w:szCs w:val="20"/>
+        </w:rPr>
+        <w:t>run</w:t>
+      </w:r>
+      <w:r>
+        <w:rPr>
+          <w:rFonts w:ascii="Courier New" w:eastAsia="Times New Roman" w:hAnsi="Courier New" w:cs="Courier New"/>
+          <w:color w:val="A9B7C6"/>
+          <w:sz w:val="20"/>
+          <w:szCs w:val="20"/>
+        </w:rPr>
+        <w:t>() {</w:t>
+      </w:r>
+      <w:r>
+        <w:rPr>
+          <w:rFonts w:ascii="Courier New" w:eastAsia="Times New Roman" w:hAnsi="Courier New" w:cs="Courier New"/>
+          <w:color w:val="A9B7C6"/>
+          <w:sz w:val="20"/>
+          <w:szCs w:val="20"/>
+        </w:rPr>
+        <w:br/>
+        <w:t xml:space="preserve">        ComboBox filesInPubLib = getFilesInPubLib()</w:t>
+      </w:r>
+      <w:r>
+        <w:rPr>
+          <w:rFonts w:ascii="Courier New" w:eastAsia="Times New Roman" w:hAnsi="Courier New" w:cs="Courier New"/>
+          <w:color w:val="CC7832"/>
+          <w:sz w:val="20"/>
+          <w:szCs w:val="20"/>
+        </w:rPr>
+        <w:t>;</w:t>
+      </w:r>
+      <w:r>
+        <w:rPr>
+          <w:rFonts w:ascii="Courier New" w:eastAsia="Times New Roman" w:hAnsi="Courier New" w:cs="Courier New"/>
+          <w:color w:val="CC7832"/>
+          <w:sz w:val="20"/>
+          <w:szCs w:val="20"/>
+        </w:rPr>
+        <w:br/>
+        <w:t xml:space="preserve">        </w:t>
+      </w:r>
+      <w:r>
+        <w:rPr>
+          <w:rFonts w:ascii="Courier New" w:eastAsia="Times New Roman" w:hAnsi="Courier New" w:cs="Courier New"/>
+          <w:color w:val="A9B7C6"/>
+          <w:sz w:val="20"/>
+          <w:szCs w:val="20"/>
+        </w:rPr>
+        <w:t>String filePath = filesInPubLib.getValue().toString()</w:t>
+      </w:r>
+      <w:r>
+        <w:rPr>
+          <w:rFonts w:ascii="Courier New" w:eastAsia="Times New Roman" w:hAnsi="Courier New" w:cs="Courier New"/>
+          <w:color w:val="CC7832"/>
+          <w:sz w:val="20"/>
+          <w:szCs w:val="20"/>
+        </w:rPr>
+        <w:t>;</w:t>
+      </w:r>
+      <w:r>
+        <w:rPr>
+          <w:rFonts w:ascii="Courier New" w:eastAsia="Times New Roman" w:hAnsi="Courier New" w:cs="Courier New"/>
+          <w:color w:val="CC7832"/>
+          <w:sz w:val="20"/>
+          <w:szCs w:val="20"/>
+        </w:rPr>
+        <w:br/>
+        <w:t xml:space="preserve">        if </w:t>
+      </w:r>
+      <w:r>
+        <w:rPr>
+          <w:rFonts w:ascii="Courier New" w:eastAsia="Times New Roman" w:hAnsi="Courier New" w:cs="Courier New"/>
+          <w:color w:val="A9B7C6"/>
+          <w:sz w:val="20"/>
+          <w:szCs w:val="20"/>
+        </w:rPr>
+        <w:t xml:space="preserve">(filePath != </w:t>
+      </w:r>
+      <w:r>
+        <w:rPr>
+          <w:rFonts w:ascii="Courier New" w:eastAsia="Times New Roman" w:hAnsi="Courier New" w:cs="Courier New"/>
+          <w:color w:val="6A8759"/>
+          <w:sz w:val="20"/>
+          <w:szCs w:val="20"/>
+        </w:rPr>
+        <w:t xml:space="preserve">"" </w:t>
+      </w:r>
+      <w:r>
+        <w:rPr>
+          <w:rFonts w:ascii="Courier New" w:eastAsia="Times New Roman" w:hAnsi="Courier New" w:cs="Courier New"/>
+          <w:color w:val="A9B7C6"/>
+          <w:sz w:val="20"/>
+          <w:szCs w:val="20"/>
+        </w:rPr>
+        <w:t xml:space="preserve">&amp;&amp; filePath != </w:t>
+      </w:r>
+      <w:r>
+        <w:rPr>
+          <w:rFonts w:ascii="Courier New" w:eastAsia="Times New Roman" w:hAnsi="Courier New" w:cs="Courier New"/>
+          <w:color w:val="CC7832"/>
+          <w:sz w:val="20"/>
+          <w:szCs w:val="20"/>
+        </w:rPr>
+        <w:t>null</w:t>
+      </w:r>
+      <w:r>
+        <w:rPr>
+          <w:rFonts w:ascii="Courier New" w:eastAsia="Times New Roman" w:hAnsi="Courier New" w:cs="Courier New"/>
+          <w:color w:val="A9B7C6"/>
+          <w:sz w:val="20"/>
+          <w:szCs w:val="20"/>
+        </w:rPr>
+        <w:t>) {</w:t>
+      </w:r>
+      <w:r>
+        <w:rPr>
+          <w:rFonts w:ascii="Courier New" w:eastAsia="Times New Roman" w:hAnsi="Courier New" w:cs="Courier New"/>
+          <w:color w:val="A9B7C6"/>
+          <w:sz w:val="20"/>
+          <w:szCs w:val="20"/>
+        </w:rPr>
+        <w:br/>
+        <w:t xml:space="preserve">            ReadFromJSON reader = getController().getReader()</w:t>
+      </w:r>
+      <w:r>
+        <w:rPr>
+          <w:rFonts w:ascii="Courier New" w:eastAsia="Times New Roman" w:hAnsi="Courier New" w:cs="Courier New"/>
+          <w:color w:val="CC7832"/>
+          <w:sz w:val="20"/>
+          <w:szCs w:val="20"/>
+        </w:rPr>
+        <w:t>;</w:t>
+      </w:r>
+      <w:r>
+        <w:rPr>
+          <w:rFonts w:ascii="Courier New" w:eastAsia="Times New Roman" w:hAnsi="Courier New" w:cs="Courier New"/>
+          <w:color w:val="CC7832"/>
+          <w:sz w:val="20"/>
+          <w:szCs w:val="20"/>
+        </w:rPr>
+        <w:br/>
+        <w:t xml:space="preserve">            </w:t>
+      </w:r>
+      <w:r>
+        <w:rPr>
+          <w:rFonts w:ascii="Courier New" w:eastAsia="Times New Roman" w:hAnsi="Courier New" w:cs="Courier New"/>
+          <w:color w:val="A9B7C6"/>
+          <w:sz w:val="20"/>
+          <w:szCs w:val="20"/>
+        </w:rPr>
+        <w:t>ChordReadGUIController controller = getController()</w:t>
+      </w:r>
+      <w:r>
+        <w:rPr>
+          <w:rFonts w:ascii="Courier New" w:eastAsia="Times New Roman" w:hAnsi="Courier New" w:cs="Courier New"/>
+          <w:color w:val="CC7832"/>
+          <w:sz w:val="20"/>
+          <w:szCs w:val="20"/>
+        </w:rPr>
+        <w:t>;</w:t>
+      </w:r>
+      <w:r>
+        <w:rPr>
+          <w:rFonts w:ascii="Courier New" w:eastAsia="Times New Roman" w:hAnsi="Courier New" w:cs="Courier New"/>
+          <w:color w:val="CC7832"/>
+          <w:sz w:val="20"/>
+          <w:szCs w:val="20"/>
+        </w:rPr>
+        <w:br/>
+        <w:t xml:space="preserve">            </w:t>
+      </w:r>
+      <w:r>
+        <w:rPr>
+          <w:rFonts w:ascii="Courier New" w:eastAsia="Times New Roman" w:hAnsi="Courier New" w:cs="Courier New"/>
+          <w:color w:val="A9B7C6"/>
+          <w:sz w:val="20"/>
+          <w:szCs w:val="20"/>
+        </w:rPr>
+        <w:t>Text display = getDisplay()</w:t>
+      </w:r>
+      <w:r>
+        <w:rPr>
+          <w:rFonts w:ascii="Courier New" w:eastAsia="Times New Roman" w:hAnsi="Courier New" w:cs="Courier New"/>
+          <w:color w:val="CC7832"/>
+          <w:sz w:val="20"/>
+          <w:szCs w:val="20"/>
+        </w:rPr>
+        <w:t>;</w:t>
+      </w:r>
+      <w:r>
+        <w:rPr>
+          <w:rFonts w:ascii="Courier New" w:eastAsia="Times New Roman" w:hAnsi="Courier New" w:cs="Courier New"/>
+          <w:color w:val="CC7832"/>
+          <w:sz w:val="20"/>
+          <w:szCs w:val="20"/>
+        </w:rPr>
+        <w:br/>
+        <w:t xml:space="preserve">            </w:t>
+      </w:r>
+      <w:r>
+        <w:rPr>
+          <w:rFonts w:ascii="Courier New" w:eastAsia="Times New Roman" w:hAnsi="Courier New" w:cs="Courier New"/>
+          <w:color w:val="A9B7C6"/>
+          <w:sz w:val="20"/>
+          <w:szCs w:val="20"/>
+        </w:rPr>
+        <w:t xml:space="preserve">File path = </w:t>
+      </w:r>
+      <w:r>
+        <w:rPr>
+          <w:rFonts w:ascii="Courier New" w:eastAsia="Times New Roman" w:hAnsi="Courier New" w:cs="Courier New"/>
+          <w:color w:val="CC7832"/>
+          <w:sz w:val="20"/>
+          <w:szCs w:val="20"/>
+        </w:rPr>
+        <w:t xml:space="preserve">new </w:t>
+      </w:r>
+      <w:r>
+        <w:rPr>
+          <w:rFonts w:ascii="Courier New" w:eastAsia="Times New Roman" w:hAnsi="Courier New" w:cs="Courier New"/>
+          <w:color w:val="A9B7C6"/>
+          <w:sz w:val="20"/>
+          <w:szCs w:val="20"/>
+        </w:rPr>
+        <w:t>File(filePath)</w:t>
+      </w:r>
+      <w:r>
+        <w:rPr>
+          <w:rFonts w:ascii="Courier New" w:eastAsia="Times New Roman" w:hAnsi="Courier New" w:cs="Courier New"/>
+          <w:color w:val="CC7832"/>
+          <w:sz w:val="20"/>
+          <w:szCs w:val="20"/>
+        </w:rPr>
+        <w:t>;</w:t>
+      </w:r>
+      <w:r>
+        <w:rPr>
+          <w:rFonts w:ascii="Courier New" w:eastAsia="Times New Roman" w:hAnsi="Courier New" w:cs="Courier New"/>
+          <w:color w:val="CC7832"/>
+          <w:sz w:val="20"/>
+          <w:szCs w:val="20"/>
+        </w:rPr>
+        <w:br/>
+        <w:t xml:space="preserve">            </w:t>
+      </w:r>
+      <w:r>
+        <w:rPr>
+          <w:rFonts w:ascii="Courier New" w:eastAsia="Times New Roman" w:hAnsi="Courier New" w:cs="Courier New"/>
+          <w:color w:val="A9B7C6"/>
+          <w:sz w:val="20"/>
+          <w:szCs w:val="20"/>
+        </w:rPr>
+        <w:t xml:space="preserve">File fileName = </w:t>
+      </w:r>
+      <w:r>
+        <w:rPr>
+          <w:rFonts w:ascii="Courier New" w:eastAsia="Times New Roman" w:hAnsi="Courier New" w:cs="Courier New"/>
+          <w:color w:val="CC7832"/>
+          <w:sz w:val="20"/>
+          <w:szCs w:val="20"/>
+        </w:rPr>
+        <w:t xml:space="preserve">new </w:t>
+      </w:r>
+      <w:r>
+        <w:rPr>
+          <w:rFonts w:ascii="Courier New" w:eastAsia="Times New Roman" w:hAnsi="Courier New" w:cs="Courier New"/>
+          <w:color w:val="A9B7C6"/>
+          <w:sz w:val="20"/>
+          <w:szCs w:val="20"/>
+        </w:rPr>
+        <w:t>File(path.getAbsolutePath().substring(path.getAbsolutePath().lastIndexOf(</w:t>
+      </w:r>
+      <w:r>
+        <w:rPr>
+          <w:rFonts w:ascii="Courier New" w:eastAsia="Times New Roman" w:hAnsi="Courier New" w:cs="Courier New"/>
+          <w:color w:val="6A8759"/>
+          <w:sz w:val="20"/>
+          <w:szCs w:val="20"/>
+        </w:rPr>
+        <w:t>"</w:t>
+      </w:r>
+      <w:r>
+        <w:rPr>
+          <w:rFonts w:ascii="Courier New" w:eastAsia="Times New Roman" w:hAnsi="Courier New" w:cs="Courier New"/>
+          <w:color w:val="CC7832"/>
+          <w:sz w:val="20"/>
+          <w:szCs w:val="20"/>
+        </w:rPr>
+        <w:t>\\</w:t>
+      </w:r>
+      <w:r>
+        <w:rPr>
+          <w:rFonts w:ascii="Courier New" w:eastAsia="Times New Roman" w:hAnsi="Courier New" w:cs="Courier New"/>
+          <w:color w:val="6A8759"/>
+          <w:sz w:val="20"/>
+          <w:szCs w:val="20"/>
+        </w:rPr>
+        <w:t>"</w:t>
+      </w:r>
+      <w:r>
+        <w:rPr>
+          <w:rFonts w:ascii="Courier New" w:eastAsia="Times New Roman" w:hAnsi="Courier New" w:cs="Courier New"/>
+          <w:color w:val="A9B7C6"/>
+          <w:sz w:val="20"/>
+          <w:szCs w:val="20"/>
+        </w:rPr>
+        <w:t xml:space="preserve">) + </w:t>
+      </w:r>
+      <w:r>
+        <w:rPr>
+          <w:rFonts w:ascii="Courier New" w:eastAsia="Times New Roman" w:hAnsi="Courier New" w:cs="Courier New"/>
+          <w:color w:val="6897BB"/>
+          <w:sz w:val="20"/>
+          <w:szCs w:val="20"/>
+        </w:rPr>
+        <w:t>1</w:t>
+      </w:r>
+      <w:r>
+        <w:rPr>
+          <w:rFonts w:ascii="Courier New" w:eastAsia="Times New Roman" w:hAnsi="Courier New" w:cs="Courier New"/>
+          <w:color w:val="A9B7C6"/>
+          <w:sz w:val="20"/>
+          <w:szCs w:val="20"/>
+        </w:rPr>
+        <w:t>))</w:t>
+      </w:r>
+      <w:r>
+        <w:rPr>
+          <w:rFonts w:ascii="Courier New" w:eastAsia="Times New Roman" w:hAnsi="Courier New" w:cs="Courier New"/>
+          <w:color w:val="CC7832"/>
+          <w:sz w:val="20"/>
+          <w:szCs w:val="20"/>
+        </w:rPr>
+        <w:t>;</w:t>
+      </w:r>
+      <w:r>
+        <w:rPr>
+          <w:rFonts w:ascii="Courier New" w:eastAsia="Times New Roman" w:hAnsi="Courier New" w:cs="Courier New"/>
+          <w:color w:val="CC7832"/>
+          <w:sz w:val="20"/>
+          <w:szCs w:val="20"/>
+        </w:rPr>
+        <w:br/>
+        <w:t xml:space="preserve">            </w:t>
+      </w:r>
+      <w:r>
+        <w:rPr>
+          <w:rFonts w:ascii="Courier New" w:eastAsia="Times New Roman" w:hAnsi="Courier New" w:cs="Courier New"/>
+          <w:color w:val="A9B7C6"/>
+          <w:sz w:val="20"/>
+          <w:szCs w:val="20"/>
+        </w:rPr>
+        <w:t>String nameNoExt = openFile(fileName)</w:t>
+      </w:r>
+      <w:r>
+        <w:rPr>
+          <w:rFonts w:ascii="Courier New" w:eastAsia="Times New Roman" w:hAnsi="Courier New" w:cs="Courier New"/>
+          <w:color w:val="CC7832"/>
+          <w:sz w:val="20"/>
+          <w:szCs w:val="20"/>
+        </w:rPr>
+        <w:t>;</w:t>
+      </w:r>
+      <w:r>
+        <w:rPr>
+          <w:rFonts w:ascii="Courier New" w:eastAsia="Times New Roman" w:hAnsi="Courier New" w:cs="Courier New"/>
+          <w:color w:val="CC7832"/>
+          <w:sz w:val="20"/>
+          <w:szCs w:val="20"/>
+        </w:rPr>
+        <w:br/>
+        <w:t xml:space="preserve">            </w:t>
+      </w:r>
+      <w:r>
+        <w:rPr>
+          <w:rFonts w:ascii="Courier New" w:eastAsia="Times New Roman" w:hAnsi="Courier New" w:cs="Courier New"/>
+          <w:color w:val="A9B7C6"/>
+          <w:sz w:val="20"/>
+          <w:szCs w:val="20"/>
+        </w:rPr>
+        <w:t>ChordSequence seqFromLib = reader.readChordSequenceFromLibJSON(nameNoExt)</w:t>
+      </w:r>
+      <w:r>
+        <w:rPr>
+          <w:rFonts w:ascii="Courier New" w:eastAsia="Times New Roman" w:hAnsi="Courier New" w:cs="Courier New"/>
+          <w:color w:val="CC7832"/>
+          <w:sz w:val="20"/>
+          <w:szCs w:val="20"/>
+        </w:rPr>
+        <w:t>;</w:t>
+      </w:r>
+      <w:r>
+        <w:rPr>
+          <w:rFonts w:ascii="Courier New" w:eastAsia="Times New Roman" w:hAnsi="Courier New" w:cs="Courier New"/>
+          <w:color w:val="CC7832"/>
+          <w:sz w:val="20"/>
+          <w:szCs w:val="20"/>
+        </w:rPr>
+        <w:br/>
+        <w:t xml:space="preserve">            </w:t>
+      </w:r>
+      <w:r>
+        <w:rPr>
+          <w:rFonts w:ascii="Courier New" w:eastAsia="Times New Roman" w:hAnsi="Courier New" w:cs="Courier New"/>
+          <w:color w:val="A9B7C6"/>
+          <w:sz w:val="20"/>
+          <w:szCs w:val="20"/>
+        </w:rPr>
+        <w:t>String analysis = controller.analyze(seqFromLib)</w:t>
+      </w:r>
+      <w:r>
+        <w:rPr>
+          <w:rFonts w:ascii="Courier New" w:eastAsia="Times New Roman" w:hAnsi="Courier New" w:cs="Courier New"/>
+          <w:color w:val="CC7832"/>
+          <w:sz w:val="20"/>
+          <w:szCs w:val="20"/>
+        </w:rPr>
+        <w:t>;</w:t>
+      </w:r>
+      <w:r>
+        <w:rPr>
+          <w:rFonts w:ascii="Courier New" w:eastAsia="Times New Roman" w:hAnsi="Courier New" w:cs="Courier New"/>
+          <w:color w:val="CC7832"/>
+          <w:sz w:val="20"/>
+          <w:szCs w:val="20"/>
+        </w:rPr>
+        <w:br/>
+        <w:t xml:space="preserve">            </w:t>
+      </w:r>
+      <w:r>
+        <w:rPr>
+          <w:rFonts w:ascii="Courier New" w:eastAsia="Times New Roman" w:hAnsi="Courier New" w:cs="Courier New"/>
+          <w:color w:val="A9B7C6"/>
+          <w:sz w:val="20"/>
+          <w:szCs w:val="20"/>
+        </w:rPr>
+        <w:t>display.setText(analysis)</w:t>
+      </w:r>
+      <w:r>
+        <w:rPr>
+          <w:rFonts w:ascii="Courier New" w:eastAsia="Times New Roman" w:hAnsi="Courier New" w:cs="Courier New"/>
+          <w:color w:val="CC7832"/>
+          <w:sz w:val="20"/>
+          <w:szCs w:val="20"/>
+        </w:rPr>
+        <w:t>;</w:t>
+      </w:r>
+      <w:r>
+        <w:rPr>
+          <w:rFonts w:ascii="Courier New" w:eastAsia="Times New Roman" w:hAnsi="Courier New" w:cs="Courier New"/>
+          <w:color w:val="CC7832"/>
+          <w:sz w:val="20"/>
+          <w:szCs w:val="20"/>
+        </w:rPr>
+        <w:br/>
+        <w:t xml:space="preserve">            </w:t>
+      </w:r>
+      <w:r>
+        <w:rPr>
+          <w:rFonts w:ascii="Courier New" w:eastAsia="Times New Roman" w:hAnsi="Courier New" w:cs="Courier New"/>
+          <w:color w:val="A9B7C6"/>
+          <w:sz w:val="20"/>
+          <w:szCs w:val="20"/>
+        </w:rPr>
+        <w:t>Platform.</w:t>
+      </w:r>
+      <w:r>
+        <w:rPr>
+          <w:rFonts w:ascii="Courier New" w:eastAsia="Times New Roman" w:hAnsi="Courier New" w:cs="Courier New"/>
+          <w:i/>
+          <w:iCs/>
+          <w:color w:val="A9B7C6"/>
+          <w:sz w:val="20"/>
+          <w:szCs w:val="20"/>
+        </w:rPr>
+        <w:t>runLater</w:t>
+      </w:r>
+      <w:r>
+        <w:rPr>
+          <w:rFonts w:ascii="Courier New" w:eastAsia="Times New Roman" w:hAnsi="Courier New" w:cs="Courier New"/>
+          <w:color w:val="A9B7C6"/>
+          <w:sz w:val="20"/>
+          <w:szCs w:val="20"/>
+        </w:rPr>
+        <w:t>(() -&gt;</w:t>
+      </w:r>
+      <w:r>
+        <w:rPr>
+          <w:rFonts w:ascii="Courier New" w:eastAsia="Times New Roman" w:hAnsi="Courier New" w:cs="Courier New"/>
+          <w:color w:val="A9B7C6"/>
+          <w:sz w:val="20"/>
+          <w:szCs w:val="20"/>
+        </w:rPr>
+        <w:br/>
+        <w:t xml:space="preserve">            {</w:t>
+      </w:r>
+      <w:r>
+        <w:rPr>
+          <w:rFonts w:ascii="Courier New" w:eastAsia="Times New Roman" w:hAnsi="Courier New" w:cs="Courier New"/>
+          <w:color w:val="A9B7C6"/>
+          <w:sz w:val="20"/>
+          <w:szCs w:val="20"/>
+        </w:rPr>
+        <w:br/>
+        <w:t xml:space="preserve">                Label pubLibLabel = getPubLibLabel()</w:t>
+      </w:r>
+      <w:r>
+        <w:rPr>
+          <w:rFonts w:ascii="Courier New" w:eastAsia="Times New Roman" w:hAnsi="Courier New" w:cs="Courier New"/>
+          <w:color w:val="CC7832"/>
+          <w:sz w:val="20"/>
+          <w:szCs w:val="20"/>
+        </w:rPr>
+        <w:t>;</w:t>
+      </w:r>
+      <w:r>
+        <w:rPr>
+          <w:rFonts w:ascii="Courier New" w:eastAsia="Times New Roman" w:hAnsi="Courier New" w:cs="Courier New"/>
+          <w:color w:val="CC7832"/>
+          <w:sz w:val="20"/>
+          <w:szCs w:val="20"/>
+        </w:rPr>
+        <w:br/>
+        <w:t xml:space="preserve">                </w:t>
+      </w:r>
+      <w:r>
+        <w:rPr>
+          <w:rFonts w:ascii="Courier New" w:eastAsia="Times New Roman" w:hAnsi="Courier New" w:cs="Courier New"/>
+          <w:color w:val="A9B7C6"/>
+          <w:sz w:val="20"/>
+          <w:szCs w:val="20"/>
+        </w:rPr>
+        <w:t>pubLibLabel.setText(</w:t>
+      </w:r>
+      <w:r>
+        <w:rPr>
+          <w:rFonts w:ascii="Courier New" w:eastAsia="Times New Roman" w:hAnsi="Courier New" w:cs="Courier New"/>
+          <w:color w:val="6A8759"/>
+          <w:sz w:val="20"/>
+          <w:szCs w:val="20"/>
+        </w:rPr>
+        <w:t>"</w:t>
+      </w:r>
+      <w:r>
+        <w:rPr>
+          <w:rFonts w:ascii="Courier New" w:eastAsia="Times New Roman" w:hAnsi="Courier New" w:cs="Courier New"/>
+          <w:color w:val="CC7832"/>
+          <w:sz w:val="20"/>
+          <w:szCs w:val="20"/>
+        </w:rPr>
+        <w:t>\"</w:t>
+      </w:r>
+      <w:r>
+        <w:rPr>
+          <w:rFonts w:ascii="Courier New" w:eastAsia="Times New Roman" w:hAnsi="Courier New" w:cs="Courier New"/>
+          <w:color w:val="6A8759"/>
+          <w:sz w:val="20"/>
+          <w:szCs w:val="20"/>
+        </w:rPr>
+        <w:t xml:space="preserve">" </w:t>
+      </w:r>
+      <w:r>
+        <w:rPr>
+          <w:rFonts w:ascii="Courier New" w:eastAsia="Times New Roman" w:hAnsi="Courier New" w:cs="Courier New"/>
+          <w:color w:val="A9B7C6"/>
+          <w:sz w:val="20"/>
+          <w:szCs w:val="20"/>
+        </w:rPr>
+        <w:t xml:space="preserve">+ </w:t>
+      </w:r>
+      <w:r>
+        <w:rPr>
+          <w:rFonts w:ascii="Courier New" w:eastAsia="Times New Roman" w:hAnsi="Courier New" w:cs="Courier New"/>
+          <w:color w:val="B389C5"/>
+          <w:sz w:val="20"/>
+          <w:szCs w:val="20"/>
+        </w:rPr>
+        <w:t xml:space="preserve">nameNoExt </w:t>
+      </w:r>
+      <w:r>
+        <w:rPr>
+          <w:rFonts w:ascii="Courier New" w:eastAsia="Times New Roman" w:hAnsi="Courier New" w:cs="Courier New"/>
+          <w:color w:val="A9B7C6"/>
+          <w:sz w:val="20"/>
+          <w:szCs w:val="20"/>
+        </w:rPr>
+        <w:t xml:space="preserve">+ </w:t>
+      </w:r>
+      <w:r>
+        <w:rPr>
+          <w:rFonts w:ascii="Courier New" w:eastAsia="Times New Roman" w:hAnsi="Courier New" w:cs="Courier New"/>
+          <w:color w:val="6A8759"/>
+          <w:sz w:val="20"/>
+          <w:szCs w:val="20"/>
+        </w:rPr>
+        <w:t>"</w:t>
+      </w:r>
+      <w:r>
+        <w:rPr>
+          <w:rFonts w:ascii="Courier New" w:eastAsia="Times New Roman" w:hAnsi="Courier New" w:cs="Courier New"/>
+          <w:color w:val="CC7832"/>
+          <w:sz w:val="20"/>
+          <w:szCs w:val="20"/>
+        </w:rPr>
+        <w:t>\"</w:t>
+      </w:r>
+      <w:r>
+        <w:rPr>
+          <w:rFonts w:ascii="Courier New" w:eastAsia="Times New Roman" w:hAnsi="Courier New" w:cs="Courier New"/>
+          <w:color w:val="6A8759"/>
+          <w:sz w:val="20"/>
+          <w:szCs w:val="20"/>
+        </w:rPr>
+        <w:t xml:space="preserve">" </w:t>
+      </w:r>
+      <w:r>
+        <w:rPr>
+          <w:rFonts w:ascii="Courier New" w:eastAsia="Times New Roman" w:hAnsi="Courier New" w:cs="Courier New"/>
+          <w:color w:val="A9B7C6"/>
+          <w:sz w:val="20"/>
+          <w:szCs w:val="20"/>
+        </w:rPr>
+        <w:t xml:space="preserve">+ </w:t>
+      </w:r>
+      <w:r>
+        <w:rPr>
+          <w:rFonts w:ascii="Courier New" w:eastAsia="Times New Roman" w:hAnsi="Courier New" w:cs="Courier New"/>
+          <w:color w:val="6A8759"/>
+          <w:sz w:val="20"/>
+          <w:szCs w:val="20"/>
+        </w:rPr>
+        <w:t>" distinct chords on the console"</w:t>
+      </w:r>
+      <w:r>
+        <w:rPr>
+          <w:rFonts w:ascii="Courier New" w:eastAsia="Times New Roman" w:hAnsi="Courier New" w:cs="Courier New"/>
+          <w:color w:val="A9B7C6"/>
+          <w:sz w:val="20"/>
+          <w:szCs w:val="20"/>
+        </w:rPr>
+        <w:t>)</w:t>
+      </w:r>
+      <w:r>
+        <w:rPr>
+          <w:rFonts w:ascii="Courier New" w:eastAsia="Times New Roman" w:hAnsi="Courier New" w:cs="Courier New"/>
+          <w:color w:val="CC7832"/>
+          <w:sz w:val="20"/>
+          <w:szCs w:val="20"/>
+        </w:rPr>
+        <w:t>;</w:t>
+      </w:r>
+      <w:r>
+        <w:rPr>
+          <w:rFonts w:ascii="Courier New" w:eastAsia="Times New Roman" w:hAnsi="Courier New" w:cs="Courier New"/>
+          <w:color w:val="CC7832"/>
+          <w:sz w:val="20"/>
+          <w:szCs w:val="20"/>
+        </w:rPr>
+        <w:br/>
+      </w:r>
+      <w:r>
+        <w:rPr>
+          <w:rFonts w:ascii="Courier New" w:eastAsia="Times New Roman" w:hAnsi="Courier New" w:cs="Courier New"/>
+          <w:color w:val="CC7832"/>
+          <w:sz w:val="20"/>
+          <w:szCs w:val="20"/>
+        </w:rPr>
+        <w:lastRenderedPageBreak/>
+        <w:t xml:space="preserve">            </w:t>
+      </w:r>
+      <w:r>
+        <w:rPr>
+          <w:rFonts w:ascii="Courier New" w:eastAsia="Times New Roman" w:hAnsi="Courier New" w:cs="Courier New"/>
+          <w:color w:val="A9B7C6"/>
+          <w:sz w:val="20"/>
+          <w:szCs w:val="20"/>
+        </w:rPr>
+        <w:t>})</w:t>
+      </w:r>
+      <w:r>
+        <w:rPr>
+          <w:rFonts w:ascii="Courier New" w:eastAsia="Times New Roman" w:hAnsi="Courier New" w:cs="Courier New"/>
+          <w:color w:val="CC7832"/>
+          <w:sz w:val="20"/>
+          <w:szCs w:val="20"/>
+        </w:rPr>
+        <w:t>;</w:t>
+      </w:r>
+      <w:r>
+        <w:rPr>
+          <w:rFonts w:ascii="Courier New" w:eastAsia="Times New Roman" w:hAnsi="Courier New" w:cs="Courier New"/>
+          <w:color w:val="CC7832"/>
+          <w:sz w:val="20"/>
+          <w:szCs w:val="20"/>
+        </w:rPr>
+        <w:br/>
+        <w:t xml:space="preserve">        </w:t>
+      </w:r>
+      <w:r>
+        <w:rPr>
+          <w:rFonts w:ascii="Courier New" w:eastAsia="Times New Roman" w:hAnsi="Courier New" w:cs="Courier New"/>
+          <w:color w:val="A9B7C6"/>
+          <w:sz w:val="20"/>
+          <w:szCs w:val="20"/>
+        </w:rPr>
+        <w:t>}</w:t>
+      </w:r>
+      <w:r>
+        <w:rPr>
+          <w:rFonts w:ascii="Courier New" w:eastAsia="Times New Roman" w:hAnsi="Courier New" w:cs="Courier New"/>
+          <w:color w:val="A9B7C6"/>
+          <w:sz w:val="20"/>
+          <w:szCs w:val="20"/>
+        </w:rPr>
+        <w:br/>
+        <w:t xml:space="preserve">    }</w:t>
+      </w:r>
+      <w:r>
+        <w:rPr>
+          <w:rFonts w:ascii="Courier New" w:eastAsia="Times New Roman" w:hAnsi="Courier New" w:cs="Courier New"/>
+          <w:color w:val="A9B7C6"/>
+          <w:sz w:val="20"/>
+          <w:szCs w:val="20"/>
+        </w:rPr>
+        <w:br/>
+        <w:t>}</w:t>
+      </w:r>
+    </w:p>
+    <w:p/>
     <w:p>
       <w:pPr>
         <w:pStyle w:val="Heading3"/>
@@ -1432,6 +2496,9 @@
     <w:p>
       <w:pPr>
         <w:pStyle w:val="Heading3"/>
+        <w:rPr>
+          <w:color w:val="FF0000"/>
+        </w:rPr>
       </w:pPr>
       <w:r>
         <w:t xml:space="preserve">5.6.2 Code showing where concurrency is </w:t>
@@ -1442,22 +2509,525 @@
         </w:rPr>
         <w:t>used</w:t>
       </w:r>
-    </w:p>
-    <w:p>
-      <w:r>
-        <w:rPr>
-          <w:rFonts w:ascii="Arial Narrow" w:hAnsi="Arial Narrow"/>
-          <w:color w:val="A6A6A6" w:themeColor="background1" w:themeShade="A6"/>
-          <w:sz w:val="20"/>
-          <w:bdr w:val="none" w:sz="0" w:space="0" w:color="auto" w:frame="1"/>
-          <w:shd w:val="clear" w:color="auto" w:fill="FFFFFF"/>
+      <w:r>
+        <w:rPr>
+          <w:i/>
         </w:rPr>
         <w:t xml:space="preserve"> </w:t>
       </w:r>
       <w:r>
-        <w:t>Your response replaces this</w:t>
-      </w:r>
-    </w:p>
+        <w:rPr>
+          <w:i/>
+          <w:color w:val="FF0000"/>
+        </w:rPr>
+        <w:t>THIS</w:t>
+      </w:r>
+    </w:p>
+    <w:p>
+      <w:r>
+        <w:rPr>
+          <w:rFonts w:ascii="Arial Narrow" w:hAnsi="Arial Narrow"/>
+          <w:color w:val="A6A6A6" w:themeColor="background1" w:themeShade="A6"/>
+          <w:sz w:val="20"/>
+          <w:bdr w:val="none" w:sz="0" w:space="0" w:color="auto" w:frame="1"/>
+          <w:shd w:val="clear" w:color="auto" w:fill="FFFFFF"/>
+        </w:rPr>
+        <w:t xml:space="preserve"> </w:t>
+      </w:r>
+      <w:r>
+        <w:t xml:space="preserve">You’re The below code is within </w:t>
+      </w:r>
+      <w:proofErr w:type="gramStart"/>
+      <w:r>
+        <w:t>gui.ReadSequencePage.start</w:t>
+      </w:r>
+      <w:proofErr w:type="gramEnd"/>
+      <w:r>
+        <w:t xml:space="preserve">() </w:t>
+      </w:r>
+      <w:r>
+        <w:t xml:space="preserve">and illustrates creating a new cached thread pool from the ExecutorService class in order to ready a file in a library common to every user (simulated for now in </w:t>
+      </w:r>
+      <w:proofErr w:type="spellStart"/>
+      <w:r>
+        <w:t>project_root</w:t>
+      </w:r>
+      <w:proofErr w:type="spellEnd"/>
+      <w:r>
+        <w:t>/data/concurrencyLib</w:t>
+      </w:r>
+      <w:r>
+        <w:t xml:space="preserve"> directory) </w:t>
+      </w:r>
+    </w:p>
+    <w:p>
+      <w:pPr>
+        <w:pStyle w:val="HTMLPreformatted"/>
+        <w:shd w:val="clear" w:color="auto" w:fill="2B2B2B"/>
+        <w:rPr>
+          <w:color w:val="A9B7C6"/>
+        </w:rPr>
+      </w:pPr>
+      <w:r>
+        <w:rPr>
+          <w:i/>
+          <w:iCs/>
+          <w:color w:val="629755"/>
+        </w:rPr>
+        <w:t>/**</w:t>
+      </w:r>
+      <w:r>
+        <w:rPr>
+          <w:i/>
+          <w:iCs/>
+          <w:color w:val="629755"/>
+        </w:rPr>
+        <w:br/>
+        <w:t xml:space="preserve"> * The purpose of this method is to read a file from a library of common</w:t>
+      </w:r>
+      <w:r>
+        <w:rPr>
+          <w:i/>
+          <w:iCs/>
+          <w:color w:val="629755"/>
+        </w:rPr>
+        <w:br/>
+        <w:t xml:space="preserve"> * chord progressions and display the analysis for study</w:t>
+      </w:r>
+      <w:r>
+        <w:rPr>
+          <w:i/>
+          <w:iCs/>
+          <w:color w:val="629755"/>
+        </w:rPr>
+        <w:br/>
+        <w:t xml:space="preserve"> */</w:t>
+      </w:r>
+      <w:r>
+        <w:rPr>
+          <w:i/>
+          <w:iCs/>
+          <w:color w:val="629755"/>
+        </w:rPr>
+        <w:br/>
+      </w:r>
+      <w:r>
+        <w:rPr>
+          <w:color w:val="9876AA"/>
+        </w:rPr>
+        <w:t>readPubFile</w:t>
+      </w:r>
+      <w:r>
+        <w:rPr>
+          <w:color w:val="A9B7C6"/>
+        </w:rPr>
+        <w:t>.setOnAction(event -&gt;</w:t>
+      </w:r>
+      <w:r>
+        <w:rPr>
+          <w:color w:val="A9B7C6"/>
+        </w:rPr>
+        <w:br/>
+        <w:t>{</w:t>
+      </w:r>
+      <w:r>
+        <w:rPr>
+          <w:color w:val="A9B7C6"/>
+        </w:rPr>
+        <w:br/>
+        <w:t xml:space="preserve">    ExecutorService executorService = Executors.</w:t>
+      </w:r>
+      <w:r>
+        <w:rPr>
+          <w:i/>
+          <w:iCs/>
+          <w:color w:val="A9B7C6"/>
+        </w:rPr>
+        <w:t>newCachedThreadPool</w:t>
+      </w:r>
+      <w:r>
+        <w:rPr>
+          <w:color w:val="A9B7C6"/>
+        </w:rPr>
+        <w:t>()</w:t>
+      </w:r>
+      <w:r>
+        <w:rPr>
+          <w:color w:val="CC7832"/>
+        </w:rPr>
+        <w:t>;</w:t>
+      </w:r>
+      <w:r>
+        <w:rPr>
+          <w:color w:val="CC7832"/>
+        </w:rPr>
+        <w:br/>
+        <w:t xml:space="preserve">    </w:t>
+      </w:r>
+      <w:r>
+        <w:rPr>
+          <w:color w:val="A9B7C6"/>
+        </w:rPr>
+        <w:t>executorService.execute(</w:t>
+      </w:r>
+      <w:r>
+        <w:rPr>
+          <w:color w:val="CC7832"/>
+        </w:rPr>
+        <w:t xml:space="preserve">new </w:t>
+      </w:r>
+      <w:r>
+        <w:rPr>
+          <w:color w:val="A9B7C6"/>
+        </w:rPr>
+        <w:t>ReadFromLibraryJSON())</w:t>
+      </w:r>
+      <w:r>
+        <w:rPr>
+          <w:color w:val="CC7832"/>
+        </w:rPr>
+        <w:t>;</w:t>
+      </w:r>
+      <w:r>
+        <w:rPr>
+          <w:color w:val="CC7832"/>
+        </w:rPr>
+        <w:br/>
+        <w:t xml:space="preserve">    </w:t>
+      </w:r>
+      <w:r>
+        <w:rPr>
+          <w:color w:val="A9B7C6"/>
+        </w:rPr>
+        <w:t>executorService.shutdown()</w:t>
+      </w:r>
+      <w:r>
+        <w:rPr>
+          <w:color w:val="CC7832"/>
+        </w:rPr>
+        <w:t>;</w:t>
+      </w:r>
+      <w:r>
+        <w:rPr>
+          <w:color w:val="CC7832"/>
+        </w:rPr>
+        <w:br/>
+        <w:t xml:space="preserve">    try </w:t>
+      </w:r>
+      <w:r>
+        <w:rPr>
+          <w:color w:val="A9B7C6"/>
+        </w:rPr>
+        <w:t>{</w:t>
+      </w:r>
+      <w:r>
+        <w:rPr>
+          <w:color w:val="A9B7C6"/>
+        </w:rPr>
+        <w:br/>
+        <w:t xml:space="preserve">        executorService.awaitTermination(</w:t>
+      </w:r>
+      <w:r>
+        <w:rPr>
+          <w:color w:val="6897BB"/>
+        </w:rPr>
+        <w:t>1</w:t>
+      </w:r>
+      <w:r>
+        <w:rPr>
+          <w:color w:val="CC7832"/>
+        </w:rPr>
+        <w:t xml:space="preserve">, </w:t>
+      </w:r>
+      <w:r>
+        <w:rPr>
+          <w:color w:val="A9B7C6"/>
+        </w:rPr>
+        <w:t>TimeUnit.</w:t>
+      </w:r>
+      <w:r>
+        <w:rPr>
+          <w:i/>
+          <w:iCs/>
+          <w:color w:val="9876AA"/>
+        </w:rPr>
+        <w:t>MILLISECONDS</w:t>
+      </w:r>
+      <w:r>
+        <w:rPr>
+          <w:color w:val="A9B7C6"/>
+        </w:rPr>
+        <w:t>)</w:t>
+      </w:r>
+      <w:r>
+        <w:rPr>
+          <w:color w:val="CC7832"/>
+        </w:rPr>
+        <w:t>;</w:t>
+      </w:r>
+      <w:r>
+        <w:rPr>
+          <w:color w:val="CC7832"/>
+        </w:rPr>
+        <w:br/>
+        <w:t xml:space="preserve">    </w:t>
+      </w:r>
+      <w:r>
+        <w:rPr>
+          <w:color w:val="A9B7C6"/>
+        </w:rPr>
+        <w:t xml:space="preserve">} </w:t>
+      </w:r>
+      <w:r>
+        <w:rPr>
+          <w:color w:val="CC7832"/>
+        </w:rPr>
+        <w:t xml:space="preserve">catch </w:t>
+      </w:r>
+      <w:r>
+        <w:rPr>
+          <w:color w:val="A9B7C6"/>
+        </w:rPr>
+        <w:t>(InterruptedException e) {</w:t>
+      </w:r>
+      <w:r>
+        <w:rPr>
+          <w:color w:val="A9B7C6"/>
+        </w:rPr>
+        <w:br/>
+        <w:t xml:space="preserve">        e.printStackTrace()</w:t>
+      </w:r>
+      <w:r>
+        <w:rPr>
+          <w:color w:val="CC7832"/>
+        </w:rPr>
+        <w:t>;</w:t>
+      </w:r>
+      <w:r>
+        <w:rPr>
+          <w:color w:val="CC7832"/>
+        </w:rPr>
+        <w:br/>
+        <w:t xml:space="preserve">    </w:t>
+      </w:r>
+      <w:r>
+        <w:rPr>
+          <w:color w:val="A9B7C6"/>
+        </w:rPr>
+        <w:t>}</w:t>
+      </w:r>
+      <w:r>
+        <w:rPr>
+          <w:color w:val="A9B7C6"/>
+        </w:rPr>
+        <w:br/>
+        <w:t>})</w:t>
+      </w:r>
+      <w:r>
+        <w:rPr>
+          <w:color w:val="CC7832"/>
+        </w:rPr>
+        <w:t>;</w:t>
+      </w:r>
+    </w:p>
+    <w:p/>
+    <w:p>
+      <w:pPr>
+        <w:pStyle w:val="Caption"/>
+        <w:keepNext/>
+      </w:pPr>
+      <w:fldSimple w:instr=" SEQ Figure \* ARABIC ">
+        <w:r>
+          <w:rPr>
+            <w:noProof/>
+          </w:rPr>
+          <w:t>1</w:t>
+        </w:r>
+      </w:fldSimple>
+      <w:r>
+        <w:t>. User runs gui.ReadSequencePage.java and has a Public Library Option</w:t>
+      </w:r>
+    </w:p>
+    <w:p>
+      <w:r>
+        <w:rPr>
+          <w:noProof/>
+        </w:rPr>
+        <w:drawing>
+          <wp:inline distT="0" distB="0" distL="0" distR="0" wp14:anchorId="194AD79B" wp14:editId="3B760B1A">
+            <wp:extent cx="5943600" cy="3208655"/>
+            <wp:effectExtent l="0" t="0" r="0" b="0"/>
+            <wp:docPr id="1" name="Picture 1" descr="Graphical user interface&#10;&#10;Description automatically generated with low confidence"/>
+            <wp:cNvGraphicFramePr>
+              <a:graphicFrameLocks xmlns:a="http://schemas.openxmlformats.org/drawingml/2006/main" noChangeAspect="1"/>
+            </wp:cNvGraphicFramePr>
+            <a:graphic xmlns:a="http://schemas.openxmlformats.org/drawingml/2006/main">
+              <a:graphicData uri="http://schemas.openxmlformats.org/drawingml/2006/picture">
+                <pic:pic xmlns:pic="http://schemas.openxmlformats.org/drawingml/2006/picture">
+                  <pic:nvPicPr>
+                    <pic:cNvPr id="1" name="Picture 1" descr="Graphical user interface&#10;&#10;Description automatically generated with low confidence"/>
+                    <pic:cNvPicPr/>
+                  </pic:nvPicPr>
+                  <pic:blipFill>
+                    <a:blip r:embed="rId9"/>
+                    <a:stretch>
+                      <a:fillRect/>
+                    </a:stretch>
+                  </pic:blipFill>
+                  <pic:spPr>
+                    <a:xfrm>
+                      <a:off x="0" y="0"/>
+                      <a:ext cx="5943600" cy="3208655"/>
+                    </a:xfrm>
+                    <a:prstGeom prst="rect">
+                      <a:avLst/>
+                    </a:prstGeom>
+                  </pic:spPr>
+                </pic:pic>
+              </a:graphicData>
+            </a:graphic>
+          </wp:inline>
+        </w:drawing>
+      </w:r>
+    </w:p>
+    <w:p/>
+    <w:p>
+      <w:pPr>
+        <w:pStyle w:val="Caption"/>
+        <w:keepNext/>
+      </w:pPr>
+      <w:fldSimple w:instr=" SEQ Figure \* ARABIC ">
+        <w:r>
+          <w:rPr>
+            <w:noProof/>
+          </w:rPr>
+          <w:t>2</w:t>
+        </w:r>
+      </w:fldSimple>
+      <w:r>
+        <w:t>. User selects file from a prepopulated path to the concurrencyLib directory (Shared Library Simulation)</w:t>
+      </w:r>
+    </w:p>
+    <w:p>
+      <w:r>
+        <w:rPr>
+          <w:noProof/>
+        </w:rPr>
+        <w:drawing>
+          <wp:inline distT="0" distB="0" distL="0" distR="0" wp14:anchorId="795C5EEF" wp14:editId="67B2F7A0">
+            <wp:extent cx="5657850" cy="1866900"/>
+            <wp:effectExtent l="0" t="0" r="0" b="0"/>
+            <wp:docPr id="2" name="Picture 2" descr="Text, letter&#10;&#10;Description automatically generated"/>
+            <wp:cNvGraphicFramePr>
+              <a:graphicFrameLocks xmlns:a="http://schemas.openxmlformats.org/drawingml/2006/main" noChangeAspect="1"/>
+            </wp:cNvGraphicFramePr>
+            <a:graphic xmlns:a="http://schemas.openxmlformats.org/drawingml/2006/main">
+              <a:graphicData uri="http://schemas.openxmlformats.org/drawingml/2006/picture">
+                <pic:pic xmlns:pic="http://schemas.openxmlformats.org/drawingml/2006/picture">
+                  <pic:nvPicPr>
+                    <pic:cNvPr id="2" name="Picture 2" descr="Text, letter&#10;&#10;Description automatically generated"/>
+                    <pic:cNvPicPr/>
+                  </pic:nvPicPr>
+                  <pic:blipFill>
+                    <a:blip r:embed="rId10"/>
+                    <a:stretch>
+                      <a:fillRect/>
+                    </a:stretch>
+                  </pic:blipFill>
+                  <pic:spPr>
+                    <a:xfrm>
+                      <a:off x="0" y="0"/>
+                      <a:ext cx="5657850" cy="1866900"/>
+                    </a:xfrm>
+                    <a:prstGeom prst="rect">
+                      <a:avLst/>
+                    </a:prstGeom>
+                  </pic:spPr>
+                </pic:pic>
+              </a:graphicData>
+            </a:graphic>
+          </wp:inline>
+        </w:drawing>
+      </w:r>
+    </w:p>
+    <w:p/>
+    <w:p>
+      <w:pPr>
+        <w:pStyle w:val="Caption"/>
+        <w:keepNext/>
+      </w:pPr>
+      <w:fldSimple w:instr=" SEQ Figure \* ARABIC ">
+        <w:r>
+          <w:rPr>
+            <w:noProof/>
+          </w:rPr>
+          <w:t>3</w:t>
+        </w:r>
+      </w:fldSimple>
+      <w:r>
+        <w:t xml:space="preserve">. User selects "Read Library Selection" and Java's ExecutorService executes the nested </w:t>
+      </w:r>
+      <w:r>
+        <w:t xml:space="preserve">class </w:t>
+      </w:r>
+      <w:proofErr w:type="gramStart"/>
+      <w:r>
+        <w:t>ReadFromLibraryJSON.run(</w:t>
+      </w:r>
+      <w:proofErr w:type="gramEnd"/>
+      <w:r>
+        <w:t>)</w:t>
+      </w:r>
+      <w:r>
+        <w:t xml:space="preserve"> in a unique thread</w:t>
+      </w:r>
+      <w:r>
+        <w:t xml:space="preserve"> as multiple users may be reading from the same file at scale</w:t>
+      </w:r>
+    </w:p>
+    <w:p>
+      <w:r>
+        <w:rPr>
+          <w:noProof/>
+        </w:rPr>
+        <w:drawing>
+          <wp:inline distT="0" distB="0" distL="0" distR="0" wp14:anchorId="4D4FF3CB" wp14:editId="01DE7EE3">
+            <wp:extent cx="5943600" cy="3220720"/>
+            <wp:effectExtent l="0" t="0" r="0" b="0"/>
+            <wp:docPr id="3" name="Picture 3" descr="Text, letter&#10;&#10;Description automatically generated"/>
+            <wp:cNvGraphicFramePr>
+              <a:graphicFrameLocks xmlns:a="http://schemas.openxmlformats.org/drawingml/2006/main" noChangeAspect="1"/>
+            </wp:cNvGraphicFramePr>
+            <a:graphic xmlns:a="http://schemas.openxmlformats.org/drawingml/2006/main">
+              <a:graphicData uri="http://schemas.openxmlformats.org/drawingml/2006/picture">
+                <pic:pic xmlns:pic="http://schemas.openxmlformats.org/drawingml/2006/picture">
+                  <pic:nvPicPr>
+                    <pic:cNvPr id="3" name="Picture 3" descr="Text, letter&#10;&#10;Description automatically generated"/>
+                    <pic:cNvPicPr/>
+                  </pic:nvPicPr>
+                  <pic:blipFill>
+                    <a:blip r:embed="rId11"/>
+                    <a:stretch>
+                      <a:fillRect/>
+                    </a:stretch>
+                  </pic:blipFill>
+                  <pic:spPr>
+                    <a:xfrm>
+                      <a:off x="0" y="0"/>
+                      <a:ext cx="5943600" cy="3220720"/>
+                    </a:xfrm>
+                    <a:prstGeom prst="rect">
+                      <a:avLst/>
+                    </a:prstGeom>
+                  </pic:spPr>
+                </pic:pic>
+              </a:graphicData>
+            </a:graphic>
+          </wp:inline>
+        </w:drawing>
+      </w:r>
+    </w:p>
+    <w:p/>
     <w:p>
       <w:pPr>
         <w:pStyle w:val="Heading2"/>
@@ -1606,6 +3176,7 @@
         <w:pStyle w:val="Heading2"/>
       </w:pPr>
       <w:r>
+        <w:lastRenderedPageBreak/>
         <w:t>5</w:t>
       </w:r>
       <w:r>
@@ -1667,9 +3238,9 @@
             <o:lock v:ext="edit" aspectratio="t"/>
           </v:shapetype>
           <v:shape id="_x0000_i1025" type="#_x0000_t75" style="width:470.25pt;height:287.25pt" o:ole="">
-            <v:imagedata r:id="rId9" o:title=""/>
+            <v:imagedata r:id="rId12" o:title=""/>
           </v:shape>
-          <o:OLEObject Type="Embed" ProgID="Excel.Sheet.12" ShapeID="_x0000_i1025" DrawAspect="Content" ObjectID="_1706035313" r:id="rId10"/>
+          <o:OLEObject Type="Embed" ProgID="Excel.Sheet.12" ShapeID="_x0000_i1025" DrawAspect="Content" ObjectID="_1706121580" r:id="rId13"/>
         </w:object>
       </w:r>
     </w:p>
@@ -2831,6 +4402,7 @@
     <w:lsdException w:name="HTML Sample" w:semiHidden="1" w:unhideWhenUsed="1"/>
     <w:lsdException w:name="HTML Typewriter" w:semiHidden="1" w:unhideWhenUsed="1"/>
     <w:lsdException w:name="HTML Variable" w:semiHidden="1" w:unhideWhenUsed="1"/>
+    <w:lsdException w:name="Normal Table" w:semiHidden="1" w:unhideWhenUsed="1"/>
     <w:lsdException w:name="annotation subject" w:semiHidden="1" w:unhideWhenUsed="1"/>
     <w:lsdException w:name="No List" w:semiHidden="1" w:unhideWhenUsed="1"/>
     <w:lsdException w:name="Outline List 1" w:semiHidden="1" w:unhideWhenUsed="1"/>
@@ -2873,8 +4445,11 @@
     <w:lsdException w:name="Table Contemporary" w:semiHidden="1" w:unhideWhenUsed="1"/>
     <w:lsdException w:name="Table Elegant" w:semiHidden="1" w:unhideWhenUsed="1"/>
     <w:lsdException w:name="Table Professional" w:semiHidden="1" w:unhideWhenUsed="1"/>
+    <w:lsdException w:name="Table Subtle 1" w:semiHidden="1" w:unhideWhenUsed="1"/>
     <w:lsdException w:name="Table Subtle 2" w:semiHidden="1" w:unhideWhenUsed="1"/>
     <w:lsdException w:name="Table Web 1" w:semiHidden="1" w:unhideWhenUsed="1"/>
+    <w:lsdException w:name="Table Web 2" w:semiHidden="1" w:unhideWhenUsed="1"/>
+    <w:lsdException w:name="Table Web 3" w:semiHidden="1" w:unhideWhenUsed="1"/>
     <w:lsdException w:name="Balloon Text" w:semiHidden="1" w:unhideWhenUsed="1"/>
     <w:lsdException w:name="Table Grid" w:uiPriority="39"/>
     <w:lsdException w:name="Table Theme" w:semiHidden="1" w:unhideWhenUsed="1"/>
@@ -3456,6 +5031,74 @@
       <w:u w:val="single"/>
     </w:rPr>
   </w:style>
+  <w:style w:type="paragraph" w:styleId="HTMLPreformatted">
+    <w:name w:val="HTML Preformatted"/>
+    <w:basedOn w:val="Normal"/>
+    <w:link w:val="HTMLPreformattedChar"/>
+    <w:uiPriority w:val="99"/>
+    <w:semiHidden/>
+    <w:unhideWhenUsed/>
+    <w:rsid w:val="00961A68"/>
+    <w:pPr>
+      <w:tabs>
+        <w:tab w:val="left" w:pos="916"/>
+        <w:tab w:val="left" w:pos="1832"/>
+        <w:tab w:val="left" w:pos="2748"/>
+        <w:tab w:val="left" w:pos="3664"/>
+        <w:tab w:val="left" w:pos="4580"/>
+        <w:tab w:val="left" w:pos="5496"/>
+        <w:tab w:val="left" w:pos="6412"/>
+        <w:tab w:val="left" w:pos="7328"/>
+        <w:tab w:val="left" w:pos="8244"/>
+        <w:tab w:val="left" w:pos="9160"/>
+        <w:tab w:val="left" w:pos="10076"/>
+        <w:tab w:val="left" w:pos="10992"/>
+        <w:tab w:val="left" w:pos="11908"/>
+        <w:tab w:val="left" w:pos="12824"/>
+        <w:tab w:val="left" w:pos="13740"/>
+        <w:tab w:val="left" w:pos="14656"/>
+      </w:tabs>
+      <w:spacing w:after="0" w:line="240" w:lineRule="auto"/>
+    </w:pPr>
+    <w:rPr>
+      <w:rFonts w:ascii="Courier New" w:eastAsia="Times New Roman" w:hAnsi="Courier New" w:cs="Courier New"/>
+      <w:sz w:val="20"/>
+      <w:szCs w:val="20"/>
+    </w:rPr>
+  </w:style>
+  <w:style w:type="character" w:customStyle="1" w:styleId="HTMLPreformattedChar">
+    <w:name w:val="HTML Preformatted Char"/>
+    <w:basedOn w:val="DefaultParagraphFont"/>
+    <w:link w:val="HTMLPreformatted"/>
+    <w:uiPriority w:val="99"/>
+    <w:semiHidden/>
+    <w:rsid w:val="00961A68"/>
+    <w:rPr>
+      <w:rFonts w:ascii="Courier New" w:eastAsia="Times New Roman" w:hAnsi="Courier New" w:cs="Courier New"/>
+      <w:sz w:val="20"/>
+      <w:szCs w:val="20"/>
+    </w:rPr>
+  </w:style>
+  <w:style w:type="paragraph" w:styleId="Caption">
+    <w:name w:val="caption"/>
+    <w:basedOn w:val="Normal"/>
+    <w:next w:val="Normal"/>
+    <w:uiPriority w:val="35"/>
+    <w:semiHidden/>
+    <w:unhideWhenUsed/>
+    <w:qFormat/>
+    <w:rsid w:val="005A3FDB"/>
+    <w:pPr>
+      <w:spacing w:after="200" w:line="240" w:lineRule="auto"/>
+    </w:pPr>
+    <w:rPr>
+      <w:i/>
+      <w:iCs/>
+      <w:color w:val="44546A" w:themeColor="text2"/>
+      <w:sz w:val="18"/>
+      <w:szCs w:val="18"/>
+    </w:rPr>
+  </w:style>
 </w:styles>
 </file>
 

</xml_diff>